<commit_message>
added student id and fixed name
</commit_message>
<xml_diff>
--- a/Assignment 2 Report.docx
+++ b/Assignment 2 Report.docx
@@ -1,6 +1,6 @@
 
 <file path=word/document.xml><?xml version="1.0" encoding="utf-8"?>
-<w:document xmlns:wpc="http://schemas.microsoft.com/office/word/2010/wordprocessingCanvas" xmlns:mc="http://schemas.openxmlformats.org/markup-compatibility/2006" xmlns:o="urn:schemas-microsoft-com:office:office" xmlns:r="http://schemas.openxmlformats.org/officeDocument/2006/relationships" xmlns:m="http://schemas.openxmlformats.org/officeDocument/2006/math" xmlns:v="urn:schemas-microsoft-com:vml" xmlns:wp14="http://schemas.microsoft.com/office/word/2010/wordprocessingDrawing" xmlns:wp="http://schemas.openxmlformats.org/drawingml/2006/wordprocessingDrawing" xmlns:w10="urn:schemas-microsoft-com:office:word" xmlns:w="http://schemas.openxmlformats.org/wordprocessingml/2006/main" xmlns:w14="http://schemas.microsoft.com/office/word/2010/wordml" xmlns:wpg="http://schemas.microsoft.com/office/word/2010/wordprocessingGroup" xmlns:wpi="http://schemas.microsoft.com/office/word/2010/wordprocessingInk" xmlns:wne="http://schemas.microsoft.com/office/word/2006/wordml" xmlns:wps="http://schemas.microsoft.com/office/word/2010/wordprocessingShape" mc:Ignorable="w14 wp14">
+<w:document xmlns:ve="http://schemas.openxmlformats.org/markup-compatibility/2006" xmlns:o="urn:schemas-microsoft-com:office:office" xmlns:r="http://schemas.openxmlformats.org/officeDocument/2006/relationships" xmlns:m="http://schemas.openxmlformats.org/officeDocument/2006/math" xmlns:v="urn:schemas-microsoft-com:vml" xmlns:wp="http://schemas.openxmlformats.org/drawingml/2006/wordprocessingDrawing" xmlns:w10="urn:schemas-microsoft-com:office:word" xmlns:w="http://schemas.openxmlformats.org/wordprocessingml/2006/main" xmlns:wne="http://schemas.microsoft.com/office/word/2006/wordml">
   <w:body>
     <w:p>
       <w:pPr>
@@ -182,7 +182,7 @@
       </w:r>
     </w:p>
     <w:sectPr>
-      <w:headerReference w:type="default" r:id="rId7"/>
+      <w:headerReference w:type="default" r:id="rId6"/>
       <w:pgSz w:w="11906" w:h="16838"/>
       <w:pgMar w:top="1440" w:right="1440" w:bottom="1440" w:left="1440" w:header="708" w:footer="708" w:gutter="0"/>
       <w:cols w:space="708"/>
@@ -193,7 +193,7 @@
 </file>
 
 <file path=word/endnotes.xml><?xml version="1.0" encoding="utf-8"?>
-<w:endnotes xmlns:wpc="http://schemas.microsoft.com/office/word/2010/wordprocessingCanvas" xmlns:mc="http://schemas.openxmlformats.org/markup-compatibility/2006" xmlns:o="urn:schemas-microsoft-com:office:office" xmlns:r="http://schemas.openxmlformats.org/officeDocument/2006/relationships" xmlns:m="http://schemas.openxmlformats.org/officeDocument/2006/math" xmlns:v="urn:schemas-microsoft-com:vml" xmlns:wp14="http://schemas.microsoft.com/office/word/2010/wordprocessingDrawing" xmlns:wp="http://schemas.openxmlformats.org/drawingml/2006/wordprocessingDrawing" xmlns:w10="urn:schemas-microsoft-com:office:word" xmlns:w="http://schemas.openxmlformats.org/wordprocessingml/2006/main" xmlns:w14="http://schemas.microsoft.com/office/word/2010/wordml" xmlns:wpg="http://schemas.microsoft.com/office/word/2010/wordprocessingGroup" xmlns:wpi="http://schemas.microsoft.com/office/word/2010/wordprocessingInk" xmlns:wne="http://schemas.microsoft.com/office/word/2006/wordml" xmlns:wps="http://schemas.microsoft.com/office/word/2010/wordprocessingShape" mc:Ignorable="w14 wp14">
+<w:endnotes xmlns:ve="http://schemas.openxmlformats.org/markup-compatibility/2006" xmlns:o="urn:schemas-microsoft-com:office:office" xmlns:r="http://schemas.openxmlformats.org/officeDocument/2006/relationships" xmlns:m="http://schemas.openxmlformats.org/officeDocument/2006/math" xmlns:v="urn:schemas-microsoft-com:vml" xmlns:wp="http://schemas.openxmlformats.org/drawingml/2006/wordprocessingDrawing" xmlns:w10="urn:schemas-microsoft-com:office:word" xmlns:w="http://schemas.openxmlformats.org/wordprocessingml/2006/main" xmlns:wne="http://schemas.microsoft.com/office/word/2006/wordml">
   <w:endnote w:type="separator" w:id="-1">
     <w:p>
       <w:pPr>
@@ -218,7 +218,7 @@
 </file>
 
 <file path=word/footnotes.xml><?xml version="1.0" encoding="utf-8"?>
-<w:footnotes xmlns:wpc="http://schemas.microsoft.com/office/word/2010/wordprocessingCanvas" xmlns:mc="http://schemas.openxmlformats.org/markup-compatibility/2006" xmlns:o="urn:schemas-microsoft-com:office:office" xmlns:r="http://schemas.openxmlformats.org/officeDocument/2006/relationships" xmlns:m="http://schemas.openxmlformats.org/officeDocument/2006/math" xmlns:v="urn:schemas-microsoft-com:vml" xmlns:wp14="http://schemas.microsoft.com/office/word/2010/wordprocessingDrawing" xmlns:wp="http://schemas.openxmlformats.org/drawingml/2006/wordprocessingDrawing" xmlns:w10="urn:schemas-microsoft-com:office:word" xmlns:w="http://schemas.openxmlformats.org/wordprocessingml/2006/main" xmlns:w14="http://schemas.microsoft.com/office/word/2010/wordml" xmlns:wpg="http://schemas.microsoft.com/office/word/2010/wordprocessingGroup" xmlns:wpi="http://schemas.microsoft.com/office/word/2010/wordprocessingInk" xmlns:wne="http://schemas.microsoft.com/office/word/2006/wordml" xmlns:wps="http://schemas.microsoft.com/office/word/2010/wordprocessingShape" mc:Ignorable="w14 wp14">
+<w:footnotes xmlns:ve="http://schemas.openxmlformats.org/markup-compatibility/2006" xmlns:o="urn:schemas-microsoft-com:office:office" xmlns:r="http://schemas.openxmlformats.org/officeDocument/2006/relationships" xmlns:m="http://schemas.openxmlformats.org/officeDocument/2006/math" xmlns:v="urn:schemas-microsoft-com:vml" xmlns:wp="http://schemas.openxmlformats.org/drawingml/2006/wordprocessingDrawing" xmlns:w10="urn:schemas-microsoft-com:office:word" xmlns:w="http://schemas.openxmlformats.org/wordprocessingml/2006/main" xmlns:wne="http://schemas.microsoft.com/office/word/2006/wordml">
   <w:footnote w:type="separator" w:id="-1">
     <w:p>
       <w:pPr>
@@ -243,7 +243,7 @@
 </file>
 
 <file path=word/header1.xml><?xml version="1.0" encoding="utf-8"?>
-<w:hdr xmlns:wpc="http://schemas.microsoft.com/office/word/2010/wordprocessingCanvas" xmlns:mc="http://schemas.openxmlformats.org/markup-compatibility/2006" xmlns:o="urn:schemas-microsoft-com:office:office" xmlns:r="http://schemas.openxmlformats.org/officeDocument/2006/relationships" xmlns:m="http://schemas.openxmlformats.org/officeDocument/2006/math" xmlns:v="urn:schemas-microsoft-com:vml" xmlns:wp14="http://schemas.microsoft.com/office/word/2010/wordprocessingDrawing" xmlns:wp="http://schemas.openxmlformats.org/drawingml/2006/wordprocessingDrawing" xmlns:w10="urn:schemas-microsoft-com:office:word" xmlns:w="http://schemas.openxmlformats.org/wordprocessingml/2006/main" xmlns:w14="http://schemas.microsoft.com/office/word/2010/wordml" xmlns:wpg="http://schemas.microsoft.com/office/word/2010/wordprocessingGroup" xmlns:wpi="http://schemas.microsoft.com/office/word/2010/wordprocessingInk" xmlns:wne="http://schemas.microsoft.com/office/word/2006/wordml" xmlns:wps="http://schemas.microsoft.com/office/word/2010/wordprocessingShape" mc:Ignorable="w14 wp14">
+<w:hdr xmlns:ve="http://schemas.openxmlformats.org/markup-compatibility/2006" xmlns:o="urn:schemas-microsoft-com:office:office" xmlns:r="http://schemas.openxmlformats.org/officeDocument/2006/relationships" xmlns:m="http://schemas.openxmlformats.org/officeDocument/2006/math" xmlns:v="urn:schemas-microsoft-com:vml" xmlns:wp="http://schemas.openxmlformats.org/drawingml/2006/wordprocessingDrawing" xmlns:w10="urn:schemas-microsoft-com:office:word" xmlns:w="http://schemas.openxmlformats.org/wordprocessingml/2006/main" xmlns:wne="http://schemas.microsoft.com/office/word/2006/wordml">
   <w:p>
     <w:pPr>
       <w:pStyle w:val="Header"/>
@@ -257,34 +257,30 @@
     </w:r>
     <w:proofErr w:type="spellEnd"/>
     <w:r>
-      <w:t xml:space="preserve"> and Thomas </w:t>
+      <w:t xml:space="preserve"> and Thomas Mil</w:t>
     </w:r>
-    <w:proofErr w:type="spellStart"/>
     <w:r>
-      <w:t>Milward</w:t>
+      <w:t>l</w:t>
     </w:r>
-    <w:proofErr w:type="spellEnd"/>
+    <w:r>
+      <w:t>ward</w:t>
+    </w:r>
     <w:r>
       <w:tab/>
     </w:r>
     <w:r>
       <w:tab/>
-      <w:t xml:space="preserve">4315062 and [Tom’s Student </w:t>
+      <w:t xml:space="preserve">4315062 and </w:t>
     </w:r>
-    <w:proofErr w:type="spellStart"/>
     <w:r>
-      <w:t>Num</w:t>
-    </w:r>
-    <w:proofErr w:type="spellEnd"/>
-    <w:r>
-      <w:t>]</w:t>
+      <w:t>43236945</w:t>
     </w:r>
   </w:p>
 </w:hdr>
 </file>
 
 <file path=word/styles.xml><?xml version="1.0" encoding="utf-8"?>
-<w:styles xmlns:mc="http://schemas.openxmlformats.org/markup-compatibility/2006" xmlns:r="http://schemas.openxmlformats.org/officeDocument/2006/relationships" xmlns:w="http://schemas.openxmlformats.org/wordprocessingml/2006/main" xmlns:w14="http://schemas.microsoft.com/office/word/2010/wordml" mc:Ignorable="w14">
+<w:styles xmlns:r="http://schemas.openxmlformats.org/officeDocument/2006/relationships" xmlns:w="http://schemas.openxmlformats.org/wordprocessingml/2006/main">
   <w:docDefaults>
     <w:rPrDefault>
       <w:rPr>
@@ -442,6 +438,7 @@
   <w:style w:type="paragraph" w:default="1" w:styleId="Normal">
     <w:name w:val="Normal"/>
     <w:qFormat/>
+    <w:rsid w:val="00FC7ED8"/>
   </w:style>
   <w:style w:type="character" w:default="1" w:styleId="DefaultParagraphFont">
     <w:name w:val="Default Paragraph Font"/>
@@ -454,6 +451,7 @@
     <w:uiPriority w:val="99"/>
     <w:semiHidden/>
     <w:unhideWhenUsed/>
+    <w:qFormat/>
     <w:tblPr>
       <w:tblInd w:w="0" w:type="dxa"/>
       <w:tblCellMar>

</xml_diff>

<commit_message>
Defined State and Action Space. Currently defining transition space
</commit_message>
<xml_diff>
--- a/Assignment 2 Report.docx
+++ b/Assignment 2 Report.docx
@@ -1,6 +1,6 @@
 
 <file path=word/document.xml><?xml version="1.0" encoding="utf-8"?>
-<w:document xmlns:ve="http://schemas.openxmlformats.org/markup-compatibility/2006" xmlns:o="urn:schemas-microsoft-com:office:office" xmlns:r="http://schemas.openxmlformats.org/officeDocument/2006/relationships" xmlns:m="http://schemas.openxmlformats.org/officeDocument/2006/math" xmlns:v="urn:schemas-microsoft-com:vml" xmlns:wp="http://schemas.openxmlformats.org/drawingml/2006/wordprocessingDrawing" xmlns:w10="urn:schemas-microsoft-com:office:word" xmlns:w="http://schemas.openxmlformats.org/wordprocessingml/2006/main" xmlns:wne="http://schemas.microsoft.com/office/word/2006/wordml">
+<w:document xmlns:wpc="http://schemas.microsoft.com/office/word/2010/wordprocessingCanvas" xmlns:mc="http://schemas.openxmlformats.org/markup-compatibility/2006" xmlns:o="urn:schemas-microsoft-com:office:office" xmlns:r="http://schemas.openxmlformats.org/officeDocument/2006/relationships" xmlns:m="http://schemas.openxmlformats.org/officeDocument/2006/math" xmlns:v="urn:schemas-microsoft-com:vml" xmlns:wp14="http://schemas.microsoft.com/office/word/2010/wordprocessingDrawing" xmlns:wp="http://schemas.openxmlformats.org/drawingml/2006/wordprocessingDrawing" xmlns:w10="urn:schemas-microsoft-com:office:word" xmlns:w="http://schemas.openxmlformats.org/wordprocessingml/2006/main" xmlns:w14="http://schemas.microsoft.com/office/word/2010/wordml" xmlns:wpg="http://schemas.microsoft.com/office/word/2010/wordprocessingGroup" xmlns:wpi="http://schemas.microsoft.com/office/word/2010/wordprocessingInk" xmlns:wne="http://schemas.microsoft.com/office/word/2006/wordml" xmlns:wps="http://schemas.microsoft.com/office/word/2010/wordprocessingShape" mc:Ignorable="w14 wp14">
   <w:body>
     <w:p>
       <w:pPr>
@@ -21,139 +21,774 @@
     </w:p>
     <w:p>
       <w:pPr>
-        <w:spacing w:after="0"/>
-        <w:rPr>
-          <w:sz w:val="24"/>
-          <w:szCs w:val="24"/>
-        </w:rPr>
-      </w:pPr>
-      <w:r>
-        <w:rPr>
-          <w:sz w:val="24"/>
-          <w:szCs w:val="24"/>
-        </w:rPr>
-        <w:t>This is the problem – We don’t have anything here yet</w:t>
-      </w:r>
-    </w:p>
-    <w:p>
-      <w:pPr>
-        <w:spacing w:after="0"/>
-        <w:rPr>
-          <w:sz w:val="24"/>
-          <w:szCs w:val="24"/>
-        </w:rPr>
-      </w:pPr>
-    </w:p>
-    <w:p>
-      <w:pPr>
-        <w:spacing w:after="0"/>
-        <w:rPr>
-          <w:b/>
-          <w:sz w:val="24"/>
-          <w:szCs w:val="24"/>
-        </w:rPr>
-      </w:pPr>
-      <w:r>
-        <w:rPr>
-          <w:b/>
-          <w:sz w:val="24"/>
-          <w:szCs w:val="24"/>
-        </w:rPr>
-        <w:t>Conceptual Arguments</w:t>
-      </w:r>
-    </w:p>
-    <w:p>
-      <w:pPr>
-        <w:spacing w:after="0"/>
-        <w:rPr>
-          <w:sz w:val="24"/>
-          <w:szCs w:val="24"/>
-        </w:rPr>
-      </w:pPr>
-      <w:r>
-        <w:rPr>
-          <w:sz w:val="24"/>
-          <w:szCs w:val="24"/>
-        </w:rPr>
-        <w:t>My chin is a triangle. Your argument is invalid</w:t>
-      </w:r>
-    </w:p>
-    <w:p>
-      <w:pPr>
-        <w:spacing w:after="0"/>
-        <w:rPr>
-          <w:sz w:val="24"/>
-          <w:szCs w:val="24"/>
-        </w:rPr>
-      </w:pPr>
-    </w:p>
-    <w:p>
-      <w:pPr>
-        <w:spacing w:after="0"/>
-        <w:rPr>
-          <w:sz w:val="24"/>
-          <w:szCs w:val="24"/>
-        </w:rPr>
-      </w:pPr>
-      <w:r>
-        <w:rPr>
-          <w:b/>
-          <w:sz w:val="24"/>
-          <w:szCs w:val="24"/>
-        </w:rPr>
-        <w:t>Description of Method</w:t>
-      </w:r>
-    </w:p>
-    <w:p>
-      <w:pPr>
-        <w:spacing w:after="0"/>
-        <w:rPr>
-          <w:sz w:val="24"/>
-          <w:szCs w:val="24"/>
-        </w:rPr>
-      </w:pPr>
-      <w:r>
-        <w:rPr>
-          <w:sz w:val="24"/>
-          <w:szCs w:val="24"/>
-        </w:rPr>
-        <w:t>Buy your own food</w:t>
-      </w:r>
-    </w:p>
-    <w:p>
-      <w:pPr>
-        <w:spacing w:after="0"/>
-        <w:rPr>
-          <w:sz w:val="24"/>
-          <w:szCs w:val="24"/>
-        </w:rPr>
-      </w:pPr>
-    </w:p>
-    <w:p>
-      <w:pPr>
-        <w:spacing w:after="0"/>
-        <w:rPr>
-          <w:b/>
-          <w:sz w:val="24"/>
-          <w:szCs w:val="24"/>
-        </w:rPr>
-      </w:pPr>
-      <w:r>
-        <w:rPr>
-          <w:b/>
-          <w:sz w:val="24"/>
-          <w:szCs w:val="24"/>
-        </w:rPr>
-        <w:t xml:space="preserve">The Level Our Method Solves </w:t>
+        <w:pStyle w:val="ListParagraph"/>
+        <w:numPr>
+          <w:ilvl w:val="0"/>
+          <w:numId w:val="1"/>
+        </w:numPr>
+        <w:spacing w:after="0"/>
+        <w:rPr>
+          <w:sz w:val="24"/>
+          <w:szCs w:val="24"/>
+        </w:rPr>
+      </w:pPr>
+      <w:r>
+        <w:rPr>
+          <w:sz w:val="24"/>
+          <w:szCs w:val="24"/>
+        </w:rPr>
+        <w:t>State</w:t>
+      </w:r>
+    </w:p>
+    <w:p>
+      <w:pPr>
+        <w:pStyle w:val="ListParagraph"/>
+        <w:numPr>
+          <w:ilvl w:val="1"/>
+          <w:numId w:val="1"/>
+        </w:numPr>
+        <w:spacing w:after="0"/>
+        <w:rPr>
+          <w:sz w:val="24"/>
+          <w:szCs w:val="24"/>
+        </w:rPr>
+      </w:pPr>
+      <w:r>
+        <w:rPr>
+          <w:sz w:val="24"/>
+          <w:szCs w:val="24"/>
+        </w:rPr>
+        <w:t>Informally: The items in the fridge</w:t>
+      </w:r>
+    </w:p>
+    <w:p>
+      <w:pPr>
+        <w:pStyle w:val="ListParagraph"/>
+        <w:numPr>
+          <w:ilvl w:val="1"/>
+          <w:numId w:val="1"/>
+        </w:numPr>
+        <w:spacing w:after="0"/>
+        <w:rPr>
+          <w:sz w:val="24"/>
+          <w:szCs w:val="24"/>
+        </w:rPr>
+      </w:pPr>
+      <w:r>
+        <w:rPr>
+          <w:sz w:val="24"/>
+          <w:szCs w:val="24"/>
+        </w:rPr>
+        <w:t>Formally (mathematically)</w:t>
+      </w:r>
+    </w:p>
+    <w:p>
+      <w:pPr>
+        <w:pStyle w:val="ListParagraph"/>
+        <w:numPr>
+          <w:ilvl w:val="2"/>
+          <w:numId w:val="1"/>
+        </w:numPr>
+        <w:spacing w:after="0"/>
+        <w:rPr>
+          <w:sz w:val="24"/>
+          <w:szCs w:val="24"/>
+        </w:rPr>
+      </w:pPr>
+      <w:r>
+        <w:rPr>
+          <w:sz w:val="24"/>
+          <w:szCs w:val="24"/>
+        </w:rPr>
+        <w:t>S = {(x</w:t>
+      </w:r>
+      <w:r>
+        <w:rPr>
+          <w:sz w:val="24"/>
+          <w:szCs w:val="24"/>
+          <w:vertAlign w:val="subscript"/>
+        </w:rPr>
+        <w:t>0</w:t>
+      </w:r>
+      <w:r>
+        <w:rPr>
+          <w:sz w:val="24"/>
+          <w:szCs w:val="24"/>
+        </w:rPr>
+        <w:t>, x</w:t>
+      </w:r>
+      <w:r>
+        <w:rPr>
+          <w:sz w:val="24"/>
+          <w:szCs w:val="24"/>
+          <w:vertAlign w:val="subscript"/>
+        </w:rPr>
+        <w:t>1</w:t>
+      </w:r>
+      <w:r>
+        <w:rPr>
+          <w:sz w:val="24"/>
+          <w:szCs w:val="24"/>
+        </w:rPr>
+        <w:t>, …, x</w:t>
+      </w:r>
+      <w:r>
+        <w:rPr>
+          <w:sz w:val="24"/>
+          <w:szCs w:val="24"/>
+          <w:vertAlign w:val="subscript"/>
+        </w:rPr>
+        <w:t>m - 1</w:t>
+      </w:r>
+      <w:r>
+        <w:rPr>
+          <w:sz w:val="24"/>
+          <w:szCs w:val="24"/>
+        </w:rPr>
+        <w:t>) | x</w:t>
+      </w:r>
+      <w:r>
+        <w:rPr>
+          <w:sz w:val="24"/>
+          <w:szCs w:val="24"/>
+          <w:vertAlign w:val="subscript"/>
+        </w:rPr>
+        <w:t>0</w:t>
+      </w:r>
+      <w:r>
+        <w:rPr>
+          <w:sz w:val="24"/>
+          <w:szCs w:val="24"/>
+        </w:rPr>
+        <w:t>, x</w:t>
+      </w:r>
+      <w:r>
+        <w:rPr>
+          <w:sz w:val="24"/>
+          <w:szCs w:val="24"/>
+          <w:vertAlign w:val="subscript"/>
+        </w:rPr>
+        <w:t>1</w:t>
+      </w:r>
+      <w:r>
+        <w:rPr>
+          <w:sz w:val="24"/>
+          <w:szCs w:val="24"/>
+        </w:rPr>
+        <w:t>, …, x</w:t>
+      </w:r>
+      <w:r>
+        <w:rPr>
+          <w:sz w:val="24"/>
+          <w:szCs w:val="24"/>
+          <w:vertAlign w:val="subscript"/>
+        </w:rPr>
+        <w:t>m - 1</w:t>
+      </w:r>
+      <w:r>
+        <w:rPr>
+          <w:sz w:val="24"/>
+          <w:szCs w:val="24"/>
+        </w:rPr>
+        <w:t xml:space="preserve"> &lt;= y, </w:t>
+      </w:r>
+      <w:r>
+        <w:rPr>
+          <w:sz w:val="24"/>
+          <w:szCs w:val="24"/>
+        </w:rPr>
+        <w:t>x</w:t>
+      </w:r>
+      <w:r>
+        <w:rPr>
+          <w:sz w:val="24"/>
+          <w:szCs w:val="24"/>
+          <w:vertAlign w:val="subscript"/>
+        </w:rPr>
+        <w:t>0</w:t>
+      </w:r>
+      <w:r>
+        <w:rPr>
+          <w:sz w:val="24"/>
+          <w:szCs w:val="24"/>
+        </w:rPr>
+        <w:t xml:space="preserve"> + </w:t>
+      </w:r>
+      <w:r>
+        <w:rPr>
+          <w:sz w:val="24"/>
+          <w:szCs w:val="24"/>
+        </w:rPr>
+        <w:t>x</w:t>
+      </w:r>
+      <w:r>
+        <w:rPr>
+          <w:sz w:val="24"/>
+          <w:szCs w:val="24"/>
+          <w:vertAlign w:val="subscript"/>
+        </w:rPr>
+        <w:t>1</w:t>
+      </w:r>
+      <w:r>
+        <w:rPr>
+          <w:sz w:val="24"/>
+          <w:szCs w:val="24"/>
+        </w:rPr>
+        <w:t xml:space="preserve"> +</w:t>
+      </w:r>
+      <w:r>
+        <w:rPr>
+          <w:sz w:val="24"/>
+          <w:szCs w:val="24"/>
+        </w:rPr>
+        <w:t xml:space="preserve"> …</w:t>
+      </w:r>
+      <w:r>
+        <w:rPr>
+          <w:sz w:val="24"/>
+          <w:szCs w:val="24"/>
+        </w:rPr>
+        <w:t xml:space="preserve"> +</w:t>
+      </w:r>
+      <w:r>
+        <w:rPr>
+          <w:sz w:val="24"/>
+          <w:szCs w:val="24"/>
+        </w:rPr>
+        <w:t xml:space="preserve"> x</w:t>
+      </w:r>
+      <w:r>
+        <w:rPr>
+          <w:sz w:val="24"/>
+          <w:szCs w:val="24"/>
+          <w:vertAlign w:val="subscript"/>
+        </w:rPr>
+        <w:t xml:space="preserve">m </w:t>
+      </w:r>
+      <w:r>
+        <w:rPr>
+          <w:sz w:val="24"/>
+          <w:szCs w:val="24"/>
+          <w:vertAlign w:val="subscript"/>
+        </w:rPr>
+        <w:t>–</w:t>
+      </w:r>
+      <w:r>
+        <w:rPr>
+          <w:sz w:val="24"/>
+          <w:szCs w:val="24"/>
+          <w:vertAlign w:val="subscript"/>
+        </w:rPr>
+        <w:t xml:space="preserve"> 1</w:t>
+      </w:r>
+      <w:r>
+        <w:rPr>
+          <w:sz w:val="24"/>
+          <w:szCs w:val="24"/>
+          <w:vertAlign w:val="subscript"/>
+        </w:rPr>
+        <w:t xml:space="preserve"> </w:t>
+      </w:r>
+      <w:r>
+        <w:rPr>
+          <w:sz w:val="24"/>
+          <w:szCs w:val="24"/>
+        </w:rPr>
+        <w:t>&lt;= z}</w:t>
+      </w:r>
+    </w:p>
+    <w:p>
+      <w:pPr>
+        <w:pStyle w:val="ListParagraph"/>
+        <w:numPr>
+          <w:ilvl w:val="2"/>
+          <w:numId w:val="1"/>
+        </w:numPr>
+        <w:spacing w:after="0"/>
+        <w:rPr>
+          <w:sz w:val="24"/>
+          <w:szCs w:val="24"/>
+        </w:rPr>
+      </w:pPr>
+      <w:r>
+        <w:rPr>
+          <w:sz w:val="24"/>
+          <w:szCs w:val="24"/>
+        </w:rPr>
+        <w:t>Where m = the number of different items, y = maximum allowed number of each item and z = the capacity of the fridge</w:t>
+      </w:r>
+    </w:p>
+    <w:p>
+      <w:pPr>
+        <w:pStyle w:val="ListParagraph"/>
+        <w:numPr>
+          <w:ilvl w:val="0"/>
+          <w:numId w:val="1"/>
+        </w:numPr>
+        <w:spacing w:after="0"/>
+        <w:rPr>
+          <w:sz w:val="24"/>
+          <w:szCs w:val="24"/>
+        </w:rPr>
+      </w:pPr>
+      <w:r>
+        <w:rPr>
+          <w:sz w:val="24"/>
+          <w:szCs w:val="24"/>
+        </w:rPr>
+        <w:t>Action</w:t>
+      </w:r>
+    </w:p>
+    <w:p>
+      <w:pPr>
+        <w:pStyle w:val="ListParagraph"/>
+        <w:numPr>
+          <w:ilvl w:val="1"/>
+          <w:numId w:val="1"/>
+        </w:numPr>
+        <w:spacing w:after="0"/>
+        <w:rPr>
+          <w:sz w:val="24"/>
+          <w:szCs w:val="24"/>
+        </w:rPr>
+      </w:pPr>
+      <w:r>
+        <w:rPr>
+          <w:sz w:val="24"/>
+          <w:szCs w:val="24"/>
+        </w:rPr>
+        <w:t>Informally: Purchase items</w:t>
+      </w:r>
+    </w:p>
+    <w:p>
+      <w:pPr>
+        <w:pStyle w:val="ListParagraph"/>
+        <w:numPr>
+          <w:ilvl w:val="1"/>
+          <w:numId w:val="1"/>
+        </w:numPr>
+        <w:spacing w:after="0"/>
+        <w:rPr>
+          <w:sz w:val="24"/>
+          <w:szCs w:val="24"/>
+        </w:rPr>
+      </w:pPr>
+      <w:r>
+        <w:rPr>
+          <w:sz w:val="24"/>
+          <w:szCs w:val="24"/>
+        </w:rPr>
+        <w:t>Formally (mathematically)</w:t>
+      </w:r>
+    </w:p>
+    <w:p>
+      <w:pPr>
+        <w:pStyle w:val="ListParagraph"/>
+        <w:numPr>
+          <w:ilvl w:val="2"/>
+          <w:numId w:val="1"/>
+        </w:numPr>
+        <w:spacing w:after="0"/>
+        <w:rPr>
+          <w:sz w:val="24"/>
+          <w:szCs w:val="24"/>
+        </w:rPr>
+      </w:pPr>
+      <w:r>
+        <w:rPr>
+          <w:sz w:val="24"/>
+          <w:szCs w:val="24"/>
+        </w:rPr>
+        <w:t xml:space="preserve">A = </w:t>
+      </w:r>
+      <w:r>
+        <w:rPr>
+          <w:sz w:val="24"/>
+          <w:szCs w:val="24"/>
+        </w:rPr>
+        <w:t>{(x</w:t>
+      </w:r>
+      <w:r>
+        <w:rPr>
+          <w:sz w:val="24"/>
+          <w:szCs w:val="24"/>
+          <w:vertAlign w:val="subscript"/>
+        </w:rPr>
+        <w:t>0</w:t>
+      </w:r>
+      <w:r>
+        <w:rPr>
+          <w:sz w:val="24"/>
+          <w:szCs w:val="24"/>
+        </w:rPr>
+        <w:t>, x</w:t>
+      </w:r>
+      <w:r>
+        <w:rPr>
+          <w:sz w:val="24"/>
+          <w:szCs w:val="24"/>
+          <w:vertAlign w:val="subscript"/>
+        </w:rPr>
+        <w:t>1</w:t>
+      </w:r>
+      <w:r>
+        <w:rPr>
+          <w:sz w:val="24"/>
+          <w:szCs w:val="24"/>
+        </w:rPr>
+        <w:t>, …, x</w:t>
+      </w:r>
+      <w:r>
+        <w:rPr>
+          <w:sz w:val="24"/>
+          <w:szCs w:val="24"/>
+          <w:vertAlign w:val="subscript"/>
+        </w:rPr>
+        <w:t>m - 1</w:t>
+      </w:r>
+      <w:r>
+        <w:rPr>
+          <w:sz w:val="24"/>
+          <w:szCs w:val="24"/>
+        </w:rPr>
+        <w:t>) | x</w:t>
+      </w:r>
+      <w:r>
+        <w:rPr>
+          <w:sz w:val="24"/>
+          <w:szCs w:val="24"/>
+          <w:vertAlign w:val="subscript"/>
+        </w:rPr>
+        <w:t>0</w:t>
+      </w:r>
+      <w:r>
+        <w:rPr>
+          <w:sz w:val="24"/>
+          <w:szCs w:val="24"/>
+        </w:rPr>
+        <w:t>, x</w:t>
+      </w:r>
+      <w:r>
+        <w:rPr>
+          <w:sz w:val="24"/>
+          <w:szCs w:val="24"/>
+          <w:vertAlign w:val="subscript"/>
+        </w:rPr>
+        <w:t>1</w:t>
+      </w:r>
+      <w:r>
+        <w:rPr>
+          <w:sz w:val="24"/>
+          <w:szCs w:val="24"/>
+        </w:rPr>
+        <w:t>, …, x</w:t>
+      </w:r>
+      <w:r>
+        <w:rPr>
+          <w:sz w:val="24"/>
+          <w:szCs w:val="24"/>
+          <w:vertAlign w:val="subscript"/>
+        </w:rPr>
+        <w:t>m - 1</w:t>
+      </w:r>
+      <w:r>
+        <w:rPr>
+          <w:sz w:val="24"/>
+          <w:szCs w:val="24"/>
+        </w:rPr>
+        <w:t xml:space="preserve"> &lt;= </w:t>
+      </w:r>
+      <w:r>
+        <w:rPr>
+          <w:sz w:val="24"/>
+          <w:szCs w:val="24"/>
+        </w:rPr>
+        <w:t>y</w:t>
+      </w:r>
+      <w:r>
+        <w:rPr>
+          <w:sz w:val="24"/>
+          <w:szCs w:val="24"/>
+        </w:rPr>
+        <w:t>, x</w:t>
+      </w:r>
+      <w:r>
+        <w:rPr>
+          <w:sz w:val="24"/>
+          <w:szCs w:val="24"/>
+          <w:vertAlign w:val="subscript"/>
+        </w:rPr>
+        <w:t>0</w:t>
+      </w:r>
+      <w:r>
+        <w:rPr>
+          <w:sz w:val="24"/>
+          <w:szCs w:val="24"/>
+        </w:rPr>
+        <w:t xml:space="preserve"> + x</w:t>
+      </w:r>
+      <w:r>
+        <w:rPr>
+          <w:sz w:val="24"/>
+          <w:szCs w:val="24"/>
+          <w:vertAlign w:val="subscript"/>
+        </w:rPr>
+        <w:t>1</w:t>
+      </w:r>
+      <w:r>
+        <w:rPr>
+          <w:sz w:val="24"/>
+          <w:szCs w:val="24"/>
+        </w:rPr>
+        <w:t xml:space="preserve"> + … + x</w:t>
+      </w:r>
+      <w:r>
+        <w:rPr>
+          <w:sz w:val="24"/>
+          <w:szCs w:val="24"/>
+          <w:vertAlign w:val="subscript"/>
+        </w:rPr>
+        <w:t xml:space="preserve">m – 1 </w:t>
+      </w:r>
+      <w:r>
+        <w:rPr>
+          <w:sz w:val="24"/>
+          <w:szCs w:val="24"/>
+        </w:rPr>
+        <w:t xml:space="preserve">&lt;= </w:t>
+      </w:r>
+      <w:r>
+        <w:rPr>
+          <w:sz w:val="24"/>
+          <w:szCs w:val="24"/>
+        </w:rPr>
+        <w:t>n</w:t>
+      </w:r>
+      <w:r>
+        <w:rPr>
+          <w:sz w:val="24"/>
+          <w:szCs w:val="24"/>
+        </w:rPr>
+        <w:t>}</w:t>
+      </w:r>
+    </w:p>
+    <w:p>
+      <w:pPr>
+        <w:pStyle w:val="ListParagraph"/>
+        <w:numPr>
+          <w:ilvl w:val="2"/>
+          <w:numId w:val="1"/>
+        </w:numPr>
+        <w:spacing w:after="0"/>
+        <w:rPr>
+          <w:sz w:val="24"/>
+          <w:szCs w:val="24"/>
+        </w:rPr>
+      </w:pPr>
+      <w:r>
+        <w:rPr>
+          <w:sz w:val="24"/>
+          <w:szCs w:val="24"/>
+        </w:rPr>
+        <w:t>Where m = the number of different items, y = maximum allowed number of each item and n = the maximum number of items we can order</w:t>
+      </w:r>
+    </w:p>
+    <w:p>
+      <w:pPr>
+        <w:pStyle w:val="ListParagraph"/>
+        <w:numPr>
+          <w:ilvl w:val="0"/>
+          <w:numId w:val="1"/>
+        </w:numPr>
+        <w:spacing w:after="0"/>
+        <w:rPr>
+          <w:sz w:val="24"/>
+          <w:szCs w:val="24"/>
+        </w:rPr>
+      </w:pPr>
+      <w:r>
+        <w:rPr>
+          <w:sz w:val="24"/>
+          <w:szCs w:val="24"/>
+        </w:rPr>
+        <w:t>Transition</w:t>
+      </w:r>
+    </w:p>
+    <w:p>
+      <w:pPr>
+        <w:pStyle w:val="ListParagraph"/>
+        <w:numPr>
+          <w:ilvl w:val="1"/>
+          <w:numId w:val="1"/>
+        </w:numPr>
+        <w:spacing w:after="0"/>
+        <w:rPr>
+          <w:sz w:val="24"/>
+          <w:szCs w:val="24"/>
+        </w:rPr>
+      </w:pPr>
+      <w:r>
+        <w:rPr>
+          <w:sz w:val="24"/>
+          <w:szCs w:val="24"/>
+        </w:rPr>
+        <w:t xml:space="preserve">At the beginning of each week, </w:t>
+      </w:r>
+      <w:r>
+        <w:rPr>
+          <w:sz w:val="24"/>
+          <w:szCs w:val="24"/>
+        </w:rPr>
+        <w:t>given the current inventory of our fridge, we purchase food and at the end of the week, we are left with the number of items not consumed</w:t>
       </w:r>
       <w:bookmarkStart w:id="0" w:name="_GoBack"/>
       <w:bookmarkEnd w:id="0"/>
       <w:r>
         <w:rPr>
+          <w:sz w:val="24"/>
+          <w:szCs w:val="24"/>
+        </w:rPr>
+        <w:t xml:space="preserve"> in the fridge.</w:t>
+      </w:r>
+    </w:p>
+    <w:p>
+      <w:pPr>
+        <w:pStyle w:val="ListParagraph"/>
+        <w:numPr>
+          <w:ilvl w:val="0"/>
+          <w:numId w:val="1"/>
+        </w:numPr>
+        <w:spacing w:after="0"/>
+        <w:rPr>
+          <w:sz w:val="24"/>
+          <w:szCs w:val="24"/>
+        </w:rPr>
+      </w:pPr>
+      <w:r>
+        <w:rPr>
+          <w:sz w:val="24"/>
+          <w:szCs w:val="24"/>
+        </w:rPr>
+        <w:t>Reward</w:t>
+      </w:r>
+    </w:p>
+    <w:p>
+      <w:pPr>
+        <w:spacing w:after="0"/>
+        <w:rPr>
+          <w:sz w:val="24"/>
+          <w:szCs w:val="24"/>
+        </w:rPr>
+      </w:pPr>
+    </w:p>
+    <w:p>
+      <w:pPr>
+        <w:spacing w:after="0"/>
+        <w:rPr>
           <w:b/>
           <w:sz w:val="24"/>
           <w:szCs w:val="24"/>
         </w:rPr>
+      </w:pPr>
+      <w:r>
+        <w:rPr>
+          <w:b/>
+          <w:sz w:val="24"/>
+          <w:szCs w:val="24"/>
+        </w:rPr>
+        <w:t>Conceptual Arguments</w:t>
+      </w:r>
+    </w:p>
+    <w:p>
+      <w:pPr>
+        <w:spacing w:after="0"/>
+        <w:rPr>
+          <w:sz w:val="24"/>
+          <w:szCs w:val="24"/>
+        </w:rPr>
+      </w:pPr>
+      <w:r>
+        <w:rPr>
+          <w:sz w:val="24"/>
+          <w:szCs w:val="24"/>
+        </w:rPr>
+        <w:t>My chin is a triangle. Your argument is invalid</w:t>
+      </w:r>
+    </w:p>
+    <w:p>
+      <w:pPr>
+        <w:spacing w:after="0"/>
+        <w:rPr>
+          <w:sz w:val="24"/>
+          <w:szCs w:val="24"/>
+        </w:rPr>
+      </w:pPr>
+    </w:p>
+    <w:p>
+      <w:pPr>
+        <w:spacing w:after="0"/>
+        <w:rPr>
+          <w:sz w:val="24"/>
+          <w:szCs w:val="24"/>
+        </w:rPr>
+      </w:pPr>
+      <w:r>
+        <w:rPr>
+          <w:b/>
+          <w:sz w:val="24"/>
+          <w:szCs w:val="24"/>
+        </w:rPr>
+        <w:t>Description of Method</w:t>
+      </w:r>
+    </w:p>
+    <w:p>
+      <w:pPr>
+        <w:spacing w:after="0"/>
+        <w:rPr>
+          <w:sz w:val="24"/>
+          <w:szCs w:val="24"/>
+        </w:rPr>
+      </w:pPr>
+      <w:r>
+        <w:rPr>
+          <w:sz w:val="24"/>
+          <w:szCs w:val="24"/>
+        </w:rPr>
+        <w:t>Buy your own food</w:t>
+      </w:r>
+    </w:p>
+    <w:p>
+      <w:pPr>
+        <w:spacing w:after="0"/>
+        <w:rPr>
+          <w:sz w:val="24"/>
+          <w:szCs w:val="24"/>
+        </w:rPr>
+      </w:pPr>
+    </w:p>
+    <w:p>
+      <w:pPr>
+        <w:spacing w:after="0"/>
+        <w:rPr>
+          <w:b/>
+          <w:sz w:val="24"/>
+          <w:szCs w:val="24"/>
+        </w:rPr>
+      </w:pPr>
+      <w:r>
+        <w:rPr>
+          <w:b/>
+          <w:sz w:val="24"/>
+          <w:szCs w:val="24"/>
+        </w:rPr>
+        <w:t xml:space="preserve">The Level Our Method Solves </w:t>
+      </w:r>
+      <w:r>
+        <w:rPr>
+          <w:b/>
+          <w:sz w:val="24"/>
+          <w:szCs w:val="24"/>
+        </w:rPr>
         <w:t>and</w:t>
       </w:r>
       <w:r>
@@ -182,7 +817,7 @@
       </w:r>
     </w:p>
     <w:sectPr>
-      <w:headerReference w:type="default" r:id="rId6"/>
+      <w:headerReference w:type="default" r:id="rId8"/>
       <w:pgSz w:w="11906" w:h="16838"/>
       <w:pgMar w:top="1440" w:right="1440" w:bottom="1440" w:left="1440" w:header="708" w:footer="708" w:gutter="0"/>
       <w:cols w:space="708"/>
@@ -193,7 +828,7 @@
 </file>
 
 <file path=word/endnotes.xml><?xml version="1.0" encoding="utf-8"?>
-<w:endnotes xmlns:ve="http://schemas.openxmlformats.org/markup-compatibility/2006" xmlns:o="urn:schemas-microsoft-com:office:office" xmlns:r="http://schemas.openxmlformats.org/officeDocument/2006/relationships" xmlns:m="http://schemas.openxmlformats.org/officeDocument/2006/math" xmlns:v="urn:schemas-microsoft-com:vml" xmlns:wp="http://schemas.openxmlformats.org/drawingml/2006/wordprocessingDrawing" xmlns:w10="urn:schemas-microsoft-com:office:word" xmlns:w="http://schemas.openxmlformats.org/wordprocessingml/2006/main" xmlns:wne="http://schemas.microsoft.com/office/word/2006/wordml">
+<w:endnotes xmlns:wpc="http://schemas.microsoft.com/office/word/2010/wordprocessingCanvas" xmlns:mc="http://schemas.openxmlformats.org/markup-compatibility/2006" xmlns:o="urn:schemas-microsoft-com:office:office" xmlns:r="http://schemas.openxmlformats.org/officeDocument/2006/relationships" xmlns:m="http://schemas.openxmlformats.org/officeDocument/2006/math" xmlns:v="urn:schemas-microsoft-com:vml" xmlns:wp14="http://schemas.microsoft.com/office/word/2010/wordprocessingDrawing" xmlns:wp="http://schemas.openxmlformats.org/drawingml/2006/wordprocessingDrawing" xmlns:w10="urn:schemas-microsoft-com:office:word" xmlns:w="http://schemas.openxmlformats.org/wordprocessingml/2006/main" xmlns:w14="http://schemas.microsoft.com/office/word/2010/wordml" xmlns:wpg="http://schemas.microsoft.com/office/word/2010/wordprocessingGroup" xmlns:wpi="http://schemas.microsoft.com/office/word/2010/wordprocessingInk" xmlns:wne="http://schemas.microsoft.com/office/word/2006/wordml" xmlns:wps="http://schemas.microsoft.com/office/word/2010/wordprocessingShape" mc:Ignorable="w14 wp14">
   <w:endnote w:type="separator" w:id="-1">
     <w:p>
       <w:pPr>
@@ -218,7 +853,7 @@
 </file>
 
 <file path=word/footnotes.xml><?xml version="1.0" encoding="utf-8"?>
-<w:footnotes xmlns:ve="http://schemas.openxmlformats.org/markup-compatibility/2006" xmlns:o="urn:schemas-microsoft-com:office:office" xmlns:r="http://schemas.openxmlformats.org/officeDocument/2006/relationships" xmlns:m="http://schemas.openxmlformats.org/officeDocument/2006/math" xmlns:v="urn:schemas-microsoft-com:vml" xmlns:wp="http://schemas.openxmlformats.org/drawingml/2006/wordprocessingDrawing" xmlns:w10="urn:schemas-microsoft-com:office:word" xmlns:w="http://schemas.openxmlformats.org/wordprocessingml/2006/main" xmlns:wne="http://schemas.microsoft.com/office/word/2006/wordml">
+<w:footnotes xmlns:wpc="http://schemas.microsoft.com/office/word/2010/wordprocessingCanvas" xmlns:mc="http://schemas.openxmlformats.org/markup-compatibility/2006" xmlns:o="urn:schemas-microsoft-com:office:office" xmlns:r="http://schemas.openxmlformats.org/officeDocument/2006/relationships" xmlns:m="http://schemas.openxmlformats.org/officeDocument/2006/math" xmlns:v="urn:schemas-microsoft-com:vml" xmlns:wp14="http://schemas.microsoft.com/office/word/2010/wordprocessingDrawing" xmlns:wp="http://schemas.openxmlformats.org/drawingml/2006/wordprocessingDrawing" xmlns:w10="urn:schemas-microsoft-com:office:word" xmlns:w="http://schemas.openxmlformats.org/wordprocessingml/2006/main" xmlns:w14="http://schemas.microsoft.com/office/word/2010/wordml" xmlns:wpg="http://schemas.microsoft.com/office/word/2010/wordprocessingGroup" xmlns:wpi="http://schemas.microsoft.com/office/word/2010/wordprocessingInk" xmlns:wne="http://schemas.microsoft.com/office/word/2006/wordml" xmlns:wps="http://schemas.microsoft.com/office/word/2010/wordprocessingShape" mc:Ignorable="w14 wp14">
   <w:footnote w:type="separator" w:id="-1">
     <w:p>
       <w:pPr>
@@ -243,21 +878,13 @@
 </file>
 
 <file path=word/header1.xml><?xml version="1.0" encoding="utf-8"?>
-<w:hdr xmlns:ve="http://schemas.openxmlformats.org/markup-compatibility/2006" xmlns:o="urn:schemas-microsoft-com:office:office" xmlns:r="http://schemas.openxmlformats.org/officeDocument/2006/relationships" xmlns:m="http://schemas.openxmlformats.org/officeDocument/2006/math" xmlns:v="urn:schemas-microsoft-com:vml" xmlns:wp="http://schemas.openxmlformats.org/drawingml/2006/wordprocessingDrawing" xmlns:w10="urn:schemas-microsoft-com:office:word" xmlns:w="http://schemas.openxmlformats.org/wordprocessingml/2006/main" xmlns:wne="http://schemas.microsoft.com/office/word/2006/wordml">
+<w:hdr xmlns:wpc="http://schemas.microsoft.com/office/word/2010/wordprocessingCanvas" xmlns:mc="http://schemas.openxmlformats.org/markup-compatibility/2006" xmlns:o="urn:schemas-microsoft-com:office:office" xmlns:r="http://schemas.openxmlformats.org/officeDocument/2006/relationships" xmlns:m="http://schemas.openxmlformats.org/officeDocument/2006/math" xmlns:v="urn:schemas-microsoft-com:vml" xmlns:wp14="http://schemas.microsoft.com/office/word/2010/wordprocessingDrawing" xmlns:wp="http://schemas.openxmlformats.org/drawingml/2006/wordprocessingDrawing" xmlns:w10="urn:schemas-microsoft-com:office:word" xmlns:w="http://schemas.openxmlformats.org/wordprocessingml/2006/main" xmlns:w14="http://schemas.microsoft.com/office/word/2010/wordml" xmlns:wpg="http://schemas.microsoft.com/office/word/2010/wordprocessingGroup" xmlns:wpi="http://schemas.microsoft.com/office/word/2010/wordprocessingInk" xmlns:wne="http://schemas.microsoft.com/office/word/2006/wordml" xmlns:wps="http://schemas.microsoft.com/office/word/2010/wordprocessingShape" mc:Ignorable="w14 wp14">
   <w:p>
     <w:pPr>
       <w:pStyle w:val="Header"/>
     </w:pPr>
     <w:r>
-      <w:t xml:space="preserve">Joshua </w:t>
-    </w:r>
-    <w:proofErr w:type="spellStart"/>
-    <w:r>
-      <w:t>Rillera</w:t>
-    </w:r>
-    <w:proofErr w:type="spellEnd"/>
-    <w:r>
-      <w:t xml:space="preserve"> and Thomas Mil</w:t>
+      <w:t>Joshua Rillera and Thomas Mil</w:t>
     </w:r>
     <w:r>
       <w:t>l</w:t>
@@ -279,8 +906,105 @@
 </w:hdr>
 </file>
 
+<file path=word/numbering.xml><?xml version="1.0" encoding="utf-8"?>
+<w:numbering xmlns:wpc="http://schemas.microsoft.com/office/word/2010/wordprocessingCanvas" xmlns:mc="http://schemas.openxmlformats.org/markup-compatibility/2006" xmlns:o="urn:schemas-microsoft-com:office:office" xmlns:r="http://schemas.openxmlformats.org/officeDocument/2006/relationships" xmlns:m="http://schemas.openxmlformats.org/officeDocument/2006/math" xmlns:v="urn:schemas-microsoft-com:vml" xmlns:wp14="http://schemas.microsoft.com/office/word/2010/wordprocessingDrawing" xmlns:wp="http://schemas.openxmlformats.org/drawingml/2006/wordprocessingDrawing" xmlns:w10="urn:schemas-microsoft-com:office:word" xmlns:w="http://schemas.openxmlformats.org/wordprocessingml/2006/main" xmlns:w14="http://schemas.microsoft.com/office/word/2010/wordml" xmlns:wpg="http://schemas.microsoft.com/office/word/2010/wordprocessingGroup" xmlns:wpi="http://schemas.microsoft.com/office/word/2010/wordprocessingInk" xmlns:wne="http://schemas.microsoft.com/office/word/2006/wordml" xmlns:wps="http://schemas.microsoft.com/office/word/2010/wordprocessingShape" mc:Ignorable="w14 wp14">
+  <w:abstractNum w:abstractNumId="0">
+    <w:nsid w:val="592476E7"/>
+    <w:multiLevelType w:val="hybridMultilevel"/>
+    <w:tmpl w:val="AEE87BA8"/>
+    <w:lvl w:ilvl="0" w:tplc="0DA6F4D8">
+      <w:start w:val="1"/>
+      <w:numFmt w:val="lowerRoman"/>
+      <w:lvlText w:val="%1."/>
+      <w:lvlJc w:val="left"/>
+      <w:pPr>
+        <w:ind w:left="1080" w:hanging="720"/>
+      </w:pPr>
+      <w:rPr>
+        <w:rFonts w:hint="default"/>
+      </w:rPr>
+    </w:lvl>
+    <w:lvl w:ilvl="1" w:tplc="0C090019">
+      <w:start w:val="1"/>
+      <w:numFmt w:val="lowerLetter"/>
+      <w:lvlText w:val="%2."/>
+      <w:lvlJc w:val="left"/>
+      <w:pPr>
+        <w:ind w:left="1440" w:hanging="360"/>
+      </w:pPr>
+    </w:lvl>
+    <w:lvl w:ilvl="2" w:tplc="0C09001B">
+      <w:start w:val="1"/>
+      <w:numFmt w:val="lowerRoman"/>
+      <w:lvlText w:val="%3."/>
+      <w:lvlJc w:val="right"/>
+      <w:pPr>
+        <w:ind w:left="2160" w:hanging="180"/>
+      </w:pPr>
+    </w:lvl>
+    <w:lvl w:ilvl="3" w:tplc="0C09000F" w:tentative="1">
+      <w:start w:val="1"/>
+      <w:numFmt w:val="decimal"/>
+      <w:lvlText w:val="%4."/>
+      <w:lvlJc w:val="left"/>
+      <w:pPr>
+        <w:ind w:left="2880" w:hanging="360"/>
+      </w:pPr>
+    </w:lvl>
+    <w:lvl w:ilvl="4" w:tplc="0C090019" w:tentative="1">
+      <w:start w:val="1"/>
+      <w:numFmt w:val="lowerLetter"/>
+      <w:lvlText w:val="%5."/>
+      <w:lvlJc w:val="left"/>
+      <w:pPr>
+        <w:ind w:left="3600" w:hanging="360"/>
+      </w:pPr>
+    </w:lvl>
+    <w:lvl w:ilvl="5" w:tplc="0C09001B" w:tentative="1">
+      <w:start w:val="1"/>
+      <w:numFmt w:val="lowerRoman"/>
+      <w:lvlText w:val="%6."/>
+      <w:lvlJc w:val="right"/>
+      <w:pPr>
+        <w:ind w:left="4320" w:hanging="180"/>
+      </w:pPr>
+    </w:lvl>
+    <w:lvl w:ilvl="6" w:tplc="0C09000F" w:tentative="1">
+      <w:start w:val="1"/>
+      <w:numFmt w:val="decimal"/>
+      <w:lvlText w:val="%7."/>
+      <w:lvlJc w:val="left"/>
+      <w:pPr>
+        <w:ind w:left="5040" w:hanging="360"/>
+      </w:pPr>
+    </w:lvl>
+    <w:lvl w:ilvl="7" w:tplc="0C090019" w:tentative="1">
+      <w:start w:val="1"/>
+      <w:numFmt w:val="lowerLetter"/>
+      <w:lvlText w:val="%8."/>
+      <w:lvlJc w:val="left"/>
+      <w:pPr>
+        <w:ind w:left="5760" w:hanging="360"/>
+      </w:pPr>
+    </w:lvl>
+    <w:lvl w:ilvl="8" w:tplc="0C09001B" w:tentative="1">
+      <w:start w:val="1"/>
+      <w:numFmt w:val="lowerRoman"/>
+      <w:lvlText w:val="%9."/>
+      <w:lvlJc w:val="right"/>
+      <w:pPr>
+        <w:ind w:left="6480" w:hanging="180"/>
+      </w:pPr>
+    </w:lvl>
+  </w:abstractNum>
+  <w:num w:numId="1">
+    <w:abstractNumId w:val="0"/>
+  </w:num>
+</w:numbering>
+</file>
+
 <file path=word/styles.xml><?xml version="1.0" encoding="utf-8"?>
-<w:styles xmlns:r="http://schemas.openxmlformats.org/officeDocument/2006/relationships" xmlns:w="http://schemas.openxmlformats.org/wordprocessingml/2006/main">
+<w:styles xmlns:mc="http://schemas.openxmlformats.org/markup-compatibility/2006" xmlns:r="http://schemas.openxmlformats.org/officeDocument/2006/relationships" xmlns:w="http://schemas.openxmlformats.org/wordprocessingml/2006/main" xmlns:w14="http://schemas.microsoft.com/office/word/2010/wordml" mc:Ignorable="w14">
   <w:docDefaults>
     <w:rPrDefault>
       <w:rPr>
@@ -451,7 +1175,6 @@
     <w:uiPriority w:val="99"/>
     <w:semiHidden/>
     <w:unhideWhenUsed/>
-    <w:qFormat/>
     <w:tblPr>
       <w:tblInd w:w="0" w:type="dxa"/>
       <w:tblCellMar>
@@ -511,6 +1234,57 @@
     <w:link w:val="Footer"/>
     <w:uiPriority w:val="99"/>
     <w:rsid w:val="001634B8"/>
+  </w:style>
+  <w:style w:type="paragraph" w:styleId="ListParagraph">
+    <w:name w:val="List Paragraph"/>
+    <w:basedOn w:val="Normal"/>
+    <w:uiPriority w:val="34"/>
+    <w:qFormat/>
+    <w:rsid w:val="006A56FF"/>
+    <w:pPr>
+      <w:ind w:left="720"/>
+      <w:contextualSpacing/>
+    </w:pPr>
+  </w:style>
+  <w:style w:type="character" w:styleId="PlaceholderText">
+    <w:name w:val="Placeholder Text"/>
+    <w:basedOn w:val="DefaultParagraphFont"/>
+    <w:uiPriority w:val="99"/>
+    <w:semiHidden/>
+    <w:rsid w:val="006A56FF"/>
+    <w:rPr>
+      <w:color w:val="808080"/>
+    </w:rPr>
+  </w:style>
+  <w:style w:type="paragraph" w:styleId="BalloonText">
+    <w:name w:val="Balloon Text"/>
+    <w:basedOn w:val="Normal"/>
+    <w:link w:val="BalloonTextChar"/>
+    <w:uiPriority w:val="99"/>
+    <w:semiHidden/>
+    <w:unhideWhenUsed/>
+    <w:rsid w:val="006A56FF"/>
+    <w:pPr>
+      <w:spacing w:after="0" w:line="240" w:lineRule="auto"/>
+    </w:pPr>
+    <w:rPr>
+      <w:rFonts w:ascii="Tahoma" w:hAnsi="Tahoma" w:cs="Tahoma"/>
+      <w:sz w:val="16"/>
+      <w:szCs w:val="16"/>
+    </w:rPr>
+  </w:style>
+  <w:style w:type="character" w:customStyle="1" w:styleId="BalloonTextChar">
+    <w:name w:val="Balloon Text Char"/>
+    <w:basedOn w:val="DefaultParagraphFont"/>
+    <w:link w:val="BalloonText"/>
+    <w:uiPriority w:val="99"/>
+    <w:semiHidden/>
+    <w:rsid w:val="006A56FF"/>
+    <w:rPr>
+      <w:rFonts w:ascii="Tahoma" w:hAnsi="Tahoma" w:cs="Tahoma"/>
+      <w:sz w:val="16"/>
+      <w:szCs w:val="16"/>
+    </w:rPr>
   </w:style>
 </w:styles>
 </file>

</xml_diff>

<commit_message>
Defined transition and reward function. Please refer to these functions when writing actual code.
</commit_message>
<xml_diff>
--- a/Assignment 2 Report.docx
+++ b/Assignment 2 Report.docx
@@ -58,7 +58,14 @@
           <w:sz w:val="24"/>
           <w:szCs w:val="24"/>
         </w:rPr>
-        <w:t>Informally: The items in the fridge</w:t>
+        <w:t>Inf</w:t>
+      </w:r>
+      <w:r>
+        <w:rPr>
+          <w:sz w:val="24"/>
+          <w:szCs w:val="24"/>
+        </w:rPr>
+        <w:t>ormally: The items in the fridge</w:t>
       </w:r>
     </w:p>
     <w:p>
@@ -130,15 +137,32 @@
           <w:sz w:val="24"/>
           <w:szCs w:val="24"/>
         </w:rPr>
-        <w:t>, …, x</w:t>
-      </w:r>
-      <w:r>
-        <w:rPr>
-          <w:sz w:val="24"/>
-          <w:szCs w:val="24"/>
-          <w:vertAlign w:val="subscript"/>
-        </w:rPr>
-        <w:t>m - 1</w:t>
+        <w:t xml:space="preserve">, …, </w:t>
+      </w:r>
+      <w:proofErr w:type="spellStart"/>
+      <w:r>
+        <w:rPr>
+          <w:sz w:val="24"/>
+          <w:szCs w:val="24"/>
+        </w:rPr>
+        <w:t>x</w:t>
+      </w:r>
+      <w:r>
+        <w:rPr>
+          <w:sz w:val="24"/>
+          <w:szCs w:val="24"/>
+          <w:vertAlign w:val="subscript"/>
+        </w:rPr>
+        <w:t>m</w:t>
+      </w:r>
+      <w:proofErr w:type="spellEnd"/>
+      <w:r>
+        <w:rPr>
+          <w:sz w:val="24"/>
+          <w:szCs w:val="24"/>
+          <w:vertAlign w:val="subscript"/>
+        </w:rPr>
+        <w:t xml:space="preserve"> - 1</w:t>
       </w:r>
       <w:r>
         <w:rPr>
@@ -175,23 +199,9 @@
           <w:sz w:val="24"/>
           <w:szCs w:val="24"/>
         </w:rPr>
-        <w:t>, …, x</w:t>
-      </w:r>
-      <w:r>
-        <w:rPr>
-          <w:sz w:val="24"/>
-          <w:szCs w:val="24"/>
-          <w:vertAlign w:val="subscript"/>
-        </w:rPr>
-        <w:t>m - 1</w:t>
-      </w:r>
-      <w:r>
-        <w:rPr>
-          <w:sz w:val="24"/>
-          <w:szCs w:val="24"/>
-        </w:rPr>
-        <w:t xml:space="preserve"> &lt;= y, </w:t>
-      </w:r>
+        <w:t xml:space="preserve">, …, </w:t>
+      </w:r>
+      <w:proofErr w:type="spellStart"/>
       <w:r>
         <w:rPr>
           <w:sz w:val="24"/>
@@ -205,6 +215,30 @@
           <w:szCs w:val="24"/>
           <w:vertAlign w:val="subscript"/>
         </w:rPr>
+        <w:t>m</w:t>
+      </w:r>
+      <w:proofErr w:type="spellEnd"/>
+      <w:r>
+        <w:rPr>
+          <w:sz w:val="24"/>
+          <w:szCs w:val="24"/>
+          <w:vertAlign w:val="subscript"/>
+        </w:rPr>
+        <w:t xml:space="preserve"> - 1</w:t>
+      </w:r>
+      <w:r>
+        <w:rPr>
+          <w:sz w:val="24"/>
+          <w:szCs w:val="24"/>
+        </w:rPr>
+        <w:t xml:space="preserve"> &lt;= y, x</w:t>
+      </w:r>
+      <w:r>
+        <w:rPr>
+          <w:sz w:val="24"/>
+          <w:szCs w:val="24"/>
+          <w:vertAlign w:val="subscript"/>
+        </w:rPr>
         <w:t>0</w:t>
       </w:r>
       <w:r>
@@ -212,8 +246,24 @@
           <w:sz w:val="24"/>
           <w:szCs w:val="24"/>
         </w:rPr>
-        <w:t xml:space="preserve"> + </w:t>
-      </w:r>
+        <w:t xml:space="preserve"> + x</w:t>
+      </w:r>
+      <w:r>
+        <w:rPr>
+          <w:sz w:val="24"/>
+          <w:szCs w:val="24"/>
+          <w:vertAlign w:val="subscript"/>
+        </w:rPr>
+        <w:t>1</w:t>
+      </w:r>
+      <w:r>
+        <w:rPr>
+          <w:sz w:val="24"/>
+          <w:szCs w:val="24"/>
+        </w:rPr>
+        <w:t xml:space="preserve"> + … + </w:t>
+      </w:r>
+      <w:proofErr w:type="spellStart"/>
       <w:r>
         <w:rPr>
           <w:sz w:val="24"/>
@@ -227,67 +277,16 @@
           <w:szCs w:val="24"/>
           <w:vertAlign w:val="subscript"/>
         </w:rPr>
-        <w:t>1</w:t>
-      </w:r>
-      <w:r>
-        <w:rPr>
-          <w:sz w:val="24"/>
-          <w:szCs w:val="24"/>
-        </w:rPr>
-        <w:t xml:space="preserve"> +</w:t>
-      </w:r>
-      <w:r>
-        <w:rPr>
-          <w:sz w:val="24"/>
-          <w:szCs w:val="24"/>
-        </w:rPr>
-        <w:t xml:space="preserve"> …</w:t>
-      </w:r>
-      <w:r>
-        <w:rPr>
-          <w:sz w:val="24"/>
-          <w:szCs w:val="24"/>
-        </w:rPr>
-        <w:t xml:space="preserve"> +</w:t>
-      </w:r>
-      <w:r>
-        <w:rPr>
-          <w:sz w:val="24"/>
-          <w:szCs w:val="24"/>
-        </w:rPr>
-        <w:t xml:space="preserve"> x</w:t>
-      </w:r>
-      <w:r>
-        <w:rPr>
-          <w:sz w:val="24"/>
-          <w:szCs w:val="24"/>
-          <w:vertAlign w:val="subscript"/>
-        </w:rPr>
-        <w:t xml:space="preserve">m </w:t>
-      </w:r>
-      <w:r>
-        <w:rPr>
-          <w:sz w:val="24"/>
-          <w:szCs w:val="24"/>
-          <w:vertAlign w:val="subscript"/>
-        </w:rPr>
-        <w:t>–</w:t>
-      </w:r>
-      <w:r>
-        <w:rPr>
-          <w:sz w:val="24"/>
-          <w:szCs w:val="24"/>
-          <w:vertAlign w:val="subscript"/>
-        </w:rPr>
-        <w:t xml:space="preserve"> 1</w:t>
-      </w:r>
-      <w:r>
-        <w:rPr>
-          <w:sz w:val="24"/>
-          <w:szCs w:val="24"/>
-          <w:vertAlign w:val="subscript"/>
-        </w:rPr>
-        <w:t xml:space="preserve"> </w:t>
+        <w:t>m</w:t>
+      </w:r>
+      <w:proofErr w:type="spellEnd"/>
+      <w:r>
+        <w:rPr>
+          <w:sz w:val="24"/>
+          <w:szCs w:val="24"/>
+          <w:vertAlign w:val="subscript"/>
+        </w:rPr>
+        <w:t xml:space="preserve"> – 1 </w:t>
       </w:r>
       <w:r>
         <w:rPr>
@@ -436,15 +435,32 @@
           <w:sz w:val="24"/>
           <w:szCs w:val="24"/>
         </w:rPr>
-        <w:t>, …, x</w:t>
-      </w:r>
-      <w:r>
-        <w:rPr>
-          <w:sz w:val="24"/>
-          <w:szCs w:val="24"/>
-          <w:vertAlign w:val="subscript"/>
-        </w:rPr>
-        <w:t>m - 1</w:t>
+        <w:t xml:space="preserve">, …, </w:t>
+      </w:r>
+      <w:proofErr w:type="spellStart"/>
+      <w:r>
+        <w:rPr>
+          <w:sz w:val="24"/>
+          <w:szCs w:val="24"/>
+        </w:rPr>
+        <w:t>x</w:t>
+      </w:r>
+      <w:r>
+        <w:rPr>
+          <w:sz w:val="24"/>
+          <w:szCs w:val="24"/>
+          <w:vertAlign w:val="subscript"/>
+        </w:rPr>
+        <w:t>m</w:t>
+      </w:r>
+      <w:proofErr w:type="spellEnd"/>
+      <w:r>
+        <w:rPr>
+          <w:sz w:val="24"/>
+          <w:szCs w:val="24"/>
+          <w:vertAlign w:val="subscript"/>
+        </w:rPr>
+        <w:t xml:space="preserve"> - 1</w:t>
       </w:r>
       <w:r>
         <w:rPr>
@@ -481,15 +497,32 @@
           <w:sz w:val="24"/>
           <w:szCs w:val="24"/>
         </w:rPr>
-        <w:t>, …, x</w:t>
-      </w:r>
-      <w:r>
-        <w:rPr>
-          <w:sz w:val="24"/>
-          <w:szCs w:val="24"/>
-          <w:vertAlign w:val="subscript"/>
-        </w:rPr>
-        <w:t>m - 1</w:t>
+        <w:t xml:space="preserve">, …, </w:t>
+      </w:r>
+      <w:proofErr w:type="spellStart"/>
+      <w:r>
+        <w:rPr>
+          <w:sz w:val="24"/>
+          <w:szCs w:val="24"/>
+        </w:rPr>
+        <w:t>x</w:t>
+      </w:r>
+      <w:r>
+        <w:rPr>
+          <w:sz w:val="24"/>
+          <w:szCs w:val="24"/>
+          <w:vertAlign w:val="subscript"/>
+        </w:rPr>
+        <w:t>m</w:t>
+      </w:r>
+      <w:proofErr w:type="spellEnd"/>
+      <w:r>
+        <w:rPr>
+          <w:sz w:val="24"/>
+          <w:szCs w:val="24"/>
+          <w:vertAlign w:val="subscript"/>
+        </w:rPr>
+        <w:t xml:space="preserve"> - 1</w:t>
       </w:r>
       <w:r>
         <w:rPr>
@@ -540,15 +573,32 @@
           <w:sz w:val="24"/>
           <w:szCs w:val="24"/>
         </w:rPr>
-        <w:t xml:space="preserve"> + … + x</w:t>
-      </w:r>
-      <w:r>
-        <w:rPr>
-          <w:sz w:val="24"/>
-          <w:szCs w:val="24"/>
-          <w:vertAlign w:val="subscript"/>
-        </w:rPr>
-        <w:t xml:space="preserve">m – 1 </w:t>
+        <w:t xml:space="preserve"> + … + </w:t>
+      </w:r>
+      <w:proofErr w:type="spellStart"/>
+      <w:r>
+        <w:rPr>
+          <w:sz w:val="24"/>
+          <w:szCs w:val="24"/>
+        </w:rPr>
+        <w:t>x</w:t>
+      </w:r>
+      <w:r>
+        <w:rPr>
+          <w:sz w:val="24"/>
+          <w:szCs w:val="24"/>
+          <w:vertAlign w:val="subscript"/>
+        </w:rPr>
+        <w:t>m</w:t>
+      </w:r>
+      <w:proofErr w:type="spellEnd"/>
+      <w:r>
+        <w:rPr>
+          <w:sz w:val="24"/>
+          <w:szCs w:val="24"/>
+          <w:vertAlign w:val="subscript"/>
+        </w:rPr>
+        <w:t xml:space="preserve"> – 1 </w:t>
       </w:r>
       <w:r>
         <w:rPr>
@@ -632,6 +682,13 @@
           <w:sz w:val="24"/>
           <w:szCs w:val="24"/>
         </w:rPr>
+        <w:t xml:space="preserve">Informally: </w:t>
+      </w:r>
+      <w:r>
+        <w:rPr>
+          <w:sz w:val="24"/>
+          <w:szCs w:val="24"/>
+        </w:rPr>
         <w:t xml:space="preserve">At the beginning of each week, </w:t>
       </w:r>
       <w:r>
@@ -639,16 +696,101 @@
           <w:sz w:val="24"/>
           <w:szCs w:val="24"/>
         </w:rPr>
-        <w:t>given the current inventory of our fridge, we purchase food and at the end of the week, we are left with the number of items not consumed</w:t>
-      </w:r>
-      <w:bookmarkStart w:id="0" w:name="_GoBack"/>
-      <w:bookmarkEnd w:id="0"/>
-      <w:r>
-        <w:rPr>
-          <w:sz w:val="24"/>
-          <w:szCs w:val="24"/>
-        </w:rPr>
-        <w:t xml:space="preserve"> in the fridge.</w:t>
+        <w:t>given the current inventory of our fridge, we purchase food and at the end of the week, we are left with the number of items not consumed in the fridge.</w:t>
+      </w:r>
+    </w:p>
+    <w:p>
+      <w:pPr>
+        <w:pStyle w:val="ListParagraph"/>
+        <w:numPr>
+          <w:ilvl w:val="1"/>
+          <w:numId w:val="1"/>
+        </w:numPr>
+        <w:spacing w:after="0"/>
+        <w:rPr>
+          <w:sz w:val="24"/>
+          <w:szCs w:val="24"/>
+        </w:rPr>
+      </w:pPr>
+      <w:r>
+        <w:rPr>
+          <w:sz w:val="24"/>
+          <w:szCs w:val="24"/>
+        </w:rPr>
+        <w:t>Formally: (mathematically)</w:t>
+      </w:r>
+    </w:p>
+    <w:p>
+      <w:pPr>
+        <w:pStyle w:val="ListParagraph"/>
+        <w:numPr>
+          <w:ilvl w:val="2"/>
+          <w:numId w:val="1"/>
+        </w:numPr>
+        <w:spacing w:after="0"/>
+        <w:rPr>
+          <w:sz w:val="24"/>
+          <w:szCs w:val="24"/>
+        </w:rPr>
+      </w:pPr>
+      <w:r>
+        <w:rPr>
+          <w:sz w:val="24"/>
+          <w:szCs w:val="24"/>
+        </w:rPr>
+        <w:t>T</w:t>
+      </w:r>
+      <w:r>
+        <w:rPr>
+          <w:sz w:val="24"/>
+          <w:szCs w:val="24"/>
+        </w:rPr>
+        <w:t>(s, a, s’) = P(S</w:t>
+      </w:r>
+      <w:r>
+        <w:rPr>
+          <w:sz w:val="24"/>
+          <w:szCs w:val="24"/>
+          <w:vertAlign w:val="subscript"/>
+        </w:rPr>
+        <w:t>t + 1</w:t>
+      </w:r>
+      <w:r>
+        <w:rPr>
+          <w:sz w:val="24"/>
+          <w:szCs w:val="24"/>
+        </w:rPr>
+        <w:t xml:space="preserve"> = s’ | S</w:t>
+      </w:r>
+      <w:r>
+        <w:rPr>
+          <w:sz w:val="24"/>
+          <w:szCs w:val="24"/>
+          <w:vertAlign w:val="subscript"/>
+        </w:rPr>
+        <w:t>t</w:t>
+      </w:r>
+      <w:r>
+        <w:rPr>
+          <w:sz w:val="24"/>
+          <w:szCs w:val="24"/>
+        </w:rPr>
+        <w:t xml:space="preserve"> = s, A</w:t>
+      </w:r>
+      <w:r>
+        <w:rPr>
+          <w:sz w:val="24"/>
+          <w:szCs w:val="24"/>
+          <w:vertAlign w:val="subscript"/>
+        </w:rPr>
+        <w:t>t</w:t>
+      </w:r>
+      <w:r>
+        <w:rPr>
+          <w:sz w:val="24"/>
+          <w:szCs w:val="24"/>
+        </w:rPr>
+        <w:t xml:space="preserve"> = a) where s, s’ are elements of S and a is an element of A</w:t>
       </w:r>
     </w:p>
     <w:p>
@@ -674,6 +816,311 @@
     </w:p>
     <w:p>
       <w:pPr>
+        <w:pStyle w:val="ListParagraph"/>
+        <w:numPr>
+          <w:ilvl w:val="1"/>
+          <w:numId w:val="1"/>
+        </w:numPr>
+        <w:spacing w:after="0"/>
+        <w:rPr>
+          <w:sz w:val="24"/>
+          <w:szCs w:val="24"/>
+        </w:rPr>
+      </w:pPr>
+      <w:r>
+        <w:rPr>
+          <w:sz w:val="24"/>
+          <w:szCs w:val="24"/>
+        </w:rPr>
+        <w:t xml:space="preserve">Informally: </w:t>
+      </w:r>
+      <w:r>
+        <w:rPr>
+          <w:sz w:val="24"/>
+          <w:szCs w:val="24"/>
+        </w:rPr>
+        <w:t>Given the current state, the reward will be the penalty in the current week multiplied by the discount factor, which is raised to the power of the number representing the current week</w:t>
+      </w:r>
+    </w:p>
+    <w:p>
+      <w:pPr>
+        <w:pStyle w:val="ListParagraph"/>
+        <w:numPr>
+          <w:ilvl w:val="1"/>
+          <w:numId w:val="1"/>
+        </w:numPr>
+        <w:spacing w:after="0"/>
+        <w:rPr>
+          <w:sz w:val="24"/>
+          <w:szCs w:val="24"/>
+        </w:rPr>
+      </w:pPr>
+      <w:r>
+        <w:rPr>
+          <w:sz w:val="24"/>
+          <w:szCs w:val="24"/>
+        </w:rPr>
+        <w:t>Formally: (mathematically)</w:t>
+      </w:r>
+    </w:p>
+    <w:p>
+      <w:pPr>
+        <w:pStyle w:val="ListParagraph"/>
+        <w:numPr>
+          <w:ilvl w:val="2"/>
+          <w:numId w:val="1"/>
+        </w:numPr>
+        <w:spacing w:after="0"/>
+        <w:rPr>
+          <w:sz w:val="24"/>
+          <w:szCs w:val="24"/>
+        </w:rPr>
+      </w:pPr>
+      <w:r>
+        <w:rPr>
+          <w:sz w:val="24"/>
+          <w:szCs w:val="24"/>
+        </w:rPr>
+        <w:t>R(s</w:t>
+      </w:r>
+      <w:r>
+        <w:rPr>
+          <w:sz w:val="24"/>
+          <w:szCs w:val="24"/>
+        </w:rPr>
+        <w:t>, a</w:t>
+      </w:r>
+      <w:r>
+        <w:rPr>
+          <w:sz w:val="24"/>
+          <w:szCs w:val="24"/>
+        </w:rPr>
+        <w:t xml:space="preserve">) = </w:t>
+      </w:r>
+      <w:proofErr w:type="spellStart"/>
+      <w:r>
+        <w:rPr>
+          <w:sz w:val="24"/>
+          <w:szCs w:val="24"/>
+        </w:rPr>
+        <w:t>x</w:t>
+      </w:r>
+      <w:r>
+        <w:rPr>
+          <w:sz w:val="24"/>
+          <w:szCs w:val="24"/>
+          <w:vertAlign w:val="superscript"/>
+        </w:rPr>
+        <w:t>h</w:t>
+      </w:r>
+      <w:proofErr w:type="spellEnd"/>
+      <w:r>
+        <w:rPr>
+          <w:sz w:val="24"/>
+          <w:szCs w:val="24"/>
+        </w:rPr>
+        <w:t xml:space="preserve"> * </w:t>
+      </w:r>
+      <w:proofErr w:type="spellStart"/>
+      <w:proofErr w:type="gramStart"/>
+      <w:r>
+        <w:rPr>
+          <w:sz w:val="24"/>
+          <w:szCs w:val="24"/>
+        </w:rPr>
+        <w:t>PenaltyAtWeek</w:t>
+      </w:r>
+      <w:proofErr w:type="spellEnd"/>
+      <w:r>
+        <w:rPr>
+          <w:sz w:val="24"/>
+          <w:szCs w:val="24"/>
+        </w:rPr>
+        <w:t>(</w:t>
+      </w:r>
+      <w:proofErr w:type="gramEnd"/>
+      <w:r>
+        <w:rPr>
+          <w:sz w:val="24"/>
+          <w:szCs w:val="24"/>
+        </w:rPr>
+        <w:t>h) where x = discount factor and h is the number representing the current week and 0 &lt;= h &lt;= N where N is the maximum number of weeks we are accounting for.</w:t>
+      </w:r>
+    </w:p>
+    <w:p>
+      <w:pPr>
+        <w:pStyle w:val="ListParagraph"/>
+        <w:numPr>
+          <w:ilvl w:val="1"/>
+          <w:numId w:val="1"/>
+        </w:numPr>
+        <w:spacing w:after="0"/>
+        <w:rPr>
+          <w:sz w:val="24"/>
+          <w:szCs w:val="24"/>
+        </w:rPr>
+      </w:pPr>
+      <w:proofErr w:type="spellStart"/>
+      <w:proofErr w:type="gramStart"/>
+      <w:r>
+        <w:rPr>
+          <w:sz w:val="24"/>
+          <w:szCs w:val="24"/>
+        </w:rPr>
+        <w:t>PenaltyAtWeek</w:t>
+      </w:r>
+      <w:proofErr w:type="spellEnd"/>
+      <w:r>
+        <w:rPr>
+          <w:sz w:val="24"/>
+          <w:szCs w:val="24"/>
+        </w:rPr>
+        <w:t>(</w:t>
+      </w:r>
+      <w:proofErr w:type="gramEnd"/>
+      <w:r>
+        <w:rPr>
+          <w:sz w:val="24"/>
+          <w:szCs w:val="24"/>
+        </w:rPr>
+        <w:t>h) is another function which calculates the penalty based on a pre-defined cost and the number of failures for that week.</w:t>
+      </w:r>
+    </w:p>
+    <w:p>
+      <w:pPr>
+        <w:pStyle w:val="ListParagraph"/>
+        <w:numPr>
+          <w:ilvl w:val="2"/>
+          <w:numId w:val="1"/>
+        </w:numPr>
+        <w:spacing w:after="0"/>
+        <w:rPr>
+          <w:sz w:val="24"/>
+          <w:szCs w:val="24"/>
+        </w:rPr>
+      </w:pPr>
+      <w:proofErr w:type="spellStart"/>
+      <w:proofErr w:type="gramStart"/>
+      <w:r>
+        <w:rPr>
+          <w:sz w:val="24"/>
+          <w:szCs w:val="24"/>
+        </w:rPr>
+        <w:t>PenaltyAtWeek</w:t>
+      </w:r>
+      <w:proofErr w:type="spellEnd"/>
+      <w:r>
+        <w:rPr>
+          <w:sz w:val="24"/>
+          <w:szCs w:val="24"/>
+        </w:rPr>
+        <w:t>(</w:t>
+      </w:r>
+      <w:proofErr w:type="gramEnd"/>
+      <w:r>
+        <w:rPr>
+          <w:sz w:val="24"/>
+          <w:szCs w:val="24"/>
+        </w:rPr>
+        <w:t xml:space="preserve">h) = c * </w:t>
+      </w:r>
+      <w:proofErr w:type="spellStart"/>
+      <w:r>
+        <w:rPr>
+          <w:sz w:val="24"/>
+          <w:szCs w:val="24"/>
+        </w:rPr>
+        <w:t>NumOfFailures</w:t>
+      </w:r>
+      <w:proofErr w:type="spellEnd"/>
+      <w:r>
+        <w:rPr>
+          <w:sz w:val="24"/>
+          <w:szCs w:val="24"/>
+        </w:rPr>
+        <w:t xml:space="preserve">(h) where c = the pre-defined cost. </w:t>
+      </w:r>
+    </w:p>
+    <w:p>
+      <w:pPr>
+        <w:pStyle w:val="ListParagraph"/>
+        <w:numPr>
+          <w:ilvl w:val="1"/>
+          <w:numId w:val="1"/>
+        </w:numPr>
+        <w:spacing w:after="0"/>
+        <w:rPr>
+          <w:sz w:val="24"/>
+          <w:szCs w:val="24"/>
+        </w:rPr>
+      </w:pPr>
+      <w:proofErr w:type="spellStart"/>
+      <w:proofErr w:type="gramStart"/>
+      <w:r>
+        <w:rPr>
+          <w:sz w:val="24"/>
+          <w:szCs w:val="24"/>
+        </w:rPr>
+        <w:t>NumOfFailures</w:t>
+      </w:r>
+      <w:proofErr w:type="spellEnd"/>
+      <w:r>
+        <w:rPr>
+          <w:sz w:val="24"/>
+          <w:szCs w:val="24"/>
+        </w:rPr>
+        <w:t>(</w:t>
+      </w:r>
+      <w:proofErr w:type="gramEnd"/>
+      <w:r>
+        <w:rPr>
+          <w:sz w:val="24"/>
+          <w:szCs w:val="24"/>
+        </w:rPr>
+        <w:t xml:space="preserve">h) is the number of failures for week-h. The number of failures is calculated based on the </w:t>
+      </w:r>
+      <w:proofErr w:type="spellStart"/>
+      <w:r>
+        <w:rPr>
+          <w:sz w:val="24"/>
+          <w:szCs w:val="24"/>
+        </w:rPr>
+        <w:t>state s</w:t>
+      </w:r>
+      <w:proofErr w:type="spellEnd"/>
+      <w:r>
+        <w:rPr>
+          <w:sz w:val="24"/>
+          <w:szCs w:val="24"/>
+        </w:rPr>
+        <w:t>’ that is a result of the action</w:t>
+      </w:r>
+      <w:r>
+        <w:rPr>
+          <w:sz w:val="24"/>
+          <w:szCs w:val="24"/>
+        </w:rPr>
+        <w:t xml:space="preserve"> a</w:t>
+      </w:r>
+      <w:r>
+        <w:rPr>
+          <w:sz w:val="24"/>
+          <w:szCs w:val="24"/>
+        </w:rPr>
+        <w:t xml:space="preserve"> taken in stat</w:t>
+      </w:r>
+      <w:r>
+        <w:rPr>
+          <w:sz w:val="24"/>
+          <w:szCs w:val="24"/>
+        </w:rPr>
+        <w:t xml:space="preserve">e s and the consumption of the user. </w:t>
+      </w:r>
+      <w:bookmarkStart w:id="0" w:name="_GoBack"/>
+      <w:bookmarkEnd w:id="0"/>
+    </w:p>
+    <w:p>
+      <w:pPr>
         <w:spacing w:after="0"/>
         <w:rPr>
           <w:sz w:val="24"/>
@@ -754,6 +1201,7 @@
           <w:sz w:val="24"/>
           <w:szCs w:val="24"/>
         </w:rPr>
+        <w:lastRenderedPageBreak/>
         <w:t>Buy your own food</w:t>
       </w:r>
     </w:p>
@@ -884,7 +1332,19 @@
       <w:pStyle w:val="Header"/>
     </w:pPr>
     <w:r>
-      <w:t>Joshua Rillera and Thomas Mil</w:t>
+      <w:t xml:space="preserve">Joshua </w:t>
+    </w:r>
+    <w:proofErr w:type="spellStart"/>
+    <w:r>
+      <w:t>Rillera</w:t>
+    </w:r>
+    <w:proofErr w:type="spellEnd"/>
+    <w:r>
+      <w:t xml:space="preserve"> and Thomas </w:t>
+    </w:r>
+    <w:proofErr w:type="spellStart"/>
+    <w:r>
+      <w:t>Mil</w:t>
     </w:r>
     <w:r>
       <w:t>l</w:t>
@@ -892,6 +1352,7 @@
     <w:r>
       <w:t>ward</w:t>
     </w:r>
+    <w:proofErr w:type="spellEnd"/>
     <w:r>
       <w:tab/>
     </w:r>

</xml_diff>

<commit_message>
Made functions to generate all possible states, actions and consumptions. Problem is how do we determine the total number of possible states/actions/consumptions. It had to be some sort of fancy combinational math
</commit_message>
<xml_diff>
--- a/Assignment 2 Report.docx
+++ b/Assignment 2 Report.docx
@@ -696,7 +696,14 @@
           <w:sz w:val="24"/>
           <w:szCs w:val="24"/>
         </w:rPr>
-        <w:t>given the current inventory of our fridge, we purchase food and at the end of the week, we are left with the number of items not consumed in the fridge.</w:t>
+        <w:t xml:space="preserve">given the current inventory of our fridge, we purchase food and at the end of the week, we are left with the </w:t>
+      </w:r>
+      <w:r>
+        <w:rPr>
+          <w:sz w:val="24"/>
+          <w:szCs w:val="24"/>
+        </w:rPr>
+        <w:t>amount for each type of food after consumption.</w:t>
       </w:r>
     </w:p>
     <w:p>
@@ -841,6 +848,8 @@
         </w:rPr>
         <w:t>Given the current state, the reward will be the penalty in the current week multiplied by the discount factor, which is raised to the power of the number representing the current week</w:t>
       </w:r>
+      <w:bookmarkStart w:id="0" w:name="_GoBack"/>
+      <w:bookmarkEnd w:id="0"/>
     </w:p>
     <w:p>
       <w:pPr>
@@ -1116,8 +1125,6 @@
         </w:rPr>
         <w:t xml:space="preserve">e s and the consumption of the user. </w:t>
       </w:r>
-      <w:bookmarkStart w:id="0" w:name="_GoBack"/>
-      <w:bookmarkEnd w:id="0"/>
     </w:p>
     <w:p>
       <w:pPr>

</xml_diff>